<commit_message>
Alterações A fazer para dia 11/05
</commit_message>
<xml_diff>
--- a/A fazer.docx
+++ b/A fazer.docx
@@ -33,6 +33,105 @@
       </w:r>
     </w:p>
     <w:p>
+      <w:pPr>
+        <w:pStyle w:val="n-Paragrafo"/>
+        <w:numPr>
+          <w:ilvl w:val="0"/>
+          <w:numId w:val="1"/>
+        </w:numPr>
+      </w:pPr>
+      <w:r>
+        <w:fldChar w:fldCharType="begin"/>
+      </w:r>
+      <w:r>
+        <w:instrText xml:space="preserve"> REF _Ref448784898 \h  \* MERGEFORMAT </w:instrText>
+      </w:r>
+      <w:r>
+        <w:fldChar w:fldCharType="separate"/>
+      </w:r>
+      <w:r>
+        <w:t xml:space="preserve">RF9 </w:t>
+      </w:r>
+      <w:r>
+        <w:rPr>
+          <w:szCs w:val="20"/>
+        </w:rPr>
+        <w:t xml:space="preserve">- </w:t>
+      </w:r>
+      <w:r>
+        <w:t>Lançamento De Férias</w:t>
+      </w:r>
+      <w:r>
+        <w:fldChar w:fldCharType="end"/>
+      </w:r>
+    </w:p>
+    <w:p>
+      <w:pPr>
+        <w:pStyle w:val="n-Paragrafo"/>
+        <w:numPr>
+          <w:ilvl w:val="0"/>
+          <w:numId w:val="1"/>
+        </w:numPr>
+      </w:pPr>
+      <w:r>
+        <w:fldChar w:fldCharType="begin"/>
+      </w:r>
+      <w:r>
+        <w:instrText xml:space="preserve"> REF _Ref448785079 \h  \* MERGEFORMAT </w:instrText>
+      </w:r>
+      <w:r>
+        <w:fldChar w:fldCharType="separate"/>
+      </w:r>
+      <w:r>
+        <w:t>RF14 - Cadastro de Distribuição de Horas Extras</w:t>
+      </w:r>
+      <w:r>
+        <w:fldChar w:fldCharType="end"/>
+      </w:r>
+    </w:p>
+    <w:p>
+      <w:pPr>
+        <w:pStyle w:val="n-Paragrafo"/>
+        <w:numPr>
+          <w:ilvl w:val="0"/>
+          <w:numId w:val="1"/>
+        </w:numPr>
+      </w:pPr>
+      <w:r>
+        <w:fldChar w:fldCharType="begin"/>
+      </w:r>
+      <w:r>
+        <w:instrText xml:space="preserve"> REF _Ref448785049 \h  \* MERGEFORMAT </w:instrText>
+      </w:r>
+      <w:r>
+        <w:fldChar w:fldCharType="separate"/>
+      </w:r>
+      <w:r>
+        <w:t>RF12 - Cadastro de Siglas</w:t>
+      </w:r>
+      <w:r>
+        <w:fldChar w:fldCharType="end"/>
+      </w:r>
+    </w:p>
+    <w:p>
+      <w:pPr>
+        <w:pStyle w:val="n-Paragrafo"/>
+        <w:ind w:firstLine="708"/>
+      </w:pPr>
+    </w:p>
+    <w:p>
+      <w:pPr>
+        <w:pStyle w:val="n-Paragrafo"/>
+        <w:ind w:firstLine="708"/>
+      </w:pPr>
+    </w:p>
+    <w:p>
+      <w:pPr>
+        <w:pStyle w:val="n-Paragrafo"/>
+        <w:ind w:firstLine="708"/>
+      </w:pPr>
+    </w:p>
+    <w:p>
       <w:r>
         <w:t>Diogo</w:t>
       </w:r>
@@ -40,14 +139,94 @@
     <w:p>
       <w:r>
         <w:tab/>
-        <w:t xml:space="preserve">- </w:t>
-      </w:r>
-      <w:proofErr w:type="spellStart"/>
-      <w:r>
-        <w:t>Protótipo</w:t>
-      </w:r>
-      <w:proofErr w:type="spellEnd"/>
-    </w:p>
+        <w:t>- Protótipo</w:t>
+      </w:r>
+    </w:p>
+    <w:p>
+      <w:pPr>
+        <w:pStyle w:val="n-Paragrafo"/>
+        <w:numPr>
+          <w:ilvl w:val="0"/>
+          <w:numId w:val="1"/>
+        </w:numPr>
+      </w:pPr>
+      <w:r>
+        <w:fldChar w:fldCharType="begin"/>
+      </w:r>
+      <w:r>
+        <w:instrText xml:space="preserve"> REF _Ref448784925 \h  \* MERGEFORMAT </w:instrText>
+      </w:r>
+      <w:r>
+        <w:fldChar w:fldCharType="separate"/>
+      </w:r>
+      <w:r>
+        <w:t>RF10 - Cadastro de Funções</w:t>
+      </w:r>
+      <w:r>
+        <w:fldChar w:fldCharType="end"/>
+      </w:r>
+    </w:p>
+    <w:p>
+      <w:pPr>
+        <w:pStyle w:val="n-Paragrafo"/>
+        <w:numPr>
+          <w:ilvl w:val="0"/>
+          <w:numId w:val="1"/>
+        </w:numPr>
+      </w:pPr>
+      <w:r>
+        <w:fldChar w:fldCharType="begin"/>
+      </w:r>
+      <w:r>
+        <w:instrText xml:space="preserve"> REF _Ref448785023 \h  \* MERGEFORMAT </w:instrText>
+      </w:r>
+      <w:r>
+        <w:fldChar w:fldCharType="separate"/>
+      </w:r>
+      <w:r>
+        <w:t>RF11 - Cadastro de Tipos de Serviço</w:t>
+      </w:r>
+      <w:r>
+        <w:fldChar w:fldCharType="end"/>
+      </w:r>
+    </w:p>
+    <w:p>
+      <w:pPr>
+        <w:pStyle w:val="n-Paragrafo"/>
+        <w:numPr>
+          <w:ilvl w:val="0"/>
+          <w:numId w:val="1"/>
+        </w:numPr>
+      </w:pPr>
+      <w:r>
+        <w:fldChar w:fldCharType="begin"/>
+      </w:r>
+      <w:r>
+        <w:instrText xml:space="preserve"> REF _Ref448785060 \h  \* MERGEFORMAT </w:instrText>
+      </w:r>
+      <w:r>
+        <w:fldChar w:fldCharType="separate"/>
+      </w:r>
+      <w:r>
+        <w:t>RF13 - Cadastro do Uniformes</w:t>
+      </w:r>
+      <w:r>
+        <w:fldChar w:fldCharType="end"/>
+      </w:r>
+    </w:p>
+    <w:p>
+      <w:pPr>
+        <w:pStyle w:val="n-Paragrafo"/>
+        <w:numPr>
+          <w:ilvl w:val="0"/>
+          <w:numId w:val="1"/>
+        </w:numPr>
+      </w:pPr>
+      <w:r>
+        <w:t>Cadastro de pelotão</w:t>
+      </w:r>
+    </w:p>
+    <w:p/>
     <w:p>
       <w:proofErr w:type="spellStart"/>
       <w:r>
@@ -250,137 +429,6 @@
     <w:p>
       <w:pPr>
         <w:pStyle w:val="n-Paragrafo"/>
-        <w:numPr>
-          <w:ilvl w:val="0"/>
-          <w:numId w:val="1"/>
-        </w:numPr>
-      </w:pPr>
-      <w:r>
-        <w:fldChar w:fldCharType="begin"/>
-      </w:r>
-      <w:r>
-        <w:instrText xml:space="preserve"> REF _Ref448784898 \h  \* MERGEFORMAT </w:instrText>
-      </w:r>
-      <w:r>
-        <w:fldChar w:fldCharType="separate"/>
-      </w:r>
-      <w:r>
-        <w:t xml:space="preserve">RF9 </w:t>
-      </w:r>
-      <w:r>
-        <w:rPr>
-          <w:szCs w:val="20"/>
-        </w:rPr>
-        <w:t xml:space="preserve">- </w:t>
-      </w:r>
-      <w:r>
-        <w:t xml:space="preserve">Lançamento De </w:t>
-      </w:r>
-      <w:r>
-        <w:t>F</w:t>
-      </w:r>
-      <w:r>
-        <w:t>érias</w:t>
-      </w:r>
-      <w:r>
-        <w:fldChar w:fldCharType="end"/>
-      </w:r>
-    </w:p>
-    <w:p>
-      <w:pPr>
-        <w:pStyle w:val="n-Paragrafo"/>
-        <w:numPr>
-          <w:ilvl w:val="0"/>
-          <w:numId w:val="1"/>
-        </w:numPr>
-      </w:pPr>
-      <w:r>
-        <w:fldChar w:fldCharType="begin"/>
-      </w:r>
-      <w:r>
-        <w:instrText xml:space="preserve"> REF _Ref448784925 \h  \* MERGEFORMAT </w:instrText>
-      </w:r>
-      <w:r>
-        <w:fldChar w:fldCharType="separate"/>
-      </w:r>
-      <w:r>
-        <w:t>RF10 - Cadastro</w:t>
-      </w:r>
-      <w:r>
-        <w:t xml:space="preserve"> </w:t>
-      </w:r>
-      <w:r>
-        <w:t>de Funções</w:t>
-      </w:r>
-      <w:r>
-        <w:fldChar w:fldCharType="end"/>
-      </w:r>
-    </w:p>
-    <w:p>
-      <w:pPr>
-        <w:pStyle w:val="n-Paragrafo"/>
-        <w:numPr>
-          <w:ilvl w:val="0"/>
-          <w:numId w:val="1"/>
-        </w:numPr>
-      </w:pPr>
-      <w:r>
-        <w:fldChar w:fldCharType="begin"/>
-      </w:r>
-      <w:r>
-        <w:instrText xml:space="preserve"> REF _Ref448785023 \h  \* MERGEFORMAT </w:instrText>
-      </w:r>
-      <w:r>
-        <w:fldChar w:fldCharType="separate"/>
-      </w:r>
-      <w:r>
-        <w:t>RF11 - Cadastro de Tipos de Serviço</w:t>
-      </w:r>
-      <w:r>
-        <w:fldChar w:fldCharType="end"/>
-      </w:r>
-    </w:p>
-    <w:p>
-      <w:pPr>
-        <w:pStyle w:val="n-Paragrafo"/>
-        <w:numPr>
-          <w:ilvl w:val="0"/>
-          <w:numId w:val="1"/>
-        </w:numPr>
-      </w:pPr>
-      <w:r>
-        <w:fldChar w:fldCharType="begin"/>
-      </w:r>
-      <w:r>
-        <w:instrText xml:space="preserve"> REF _Ref448785060 \h  \* MERGEFORMAT </w:instrText>
-      </w:r>
-      <w:r>
-        <w:fldChar w:fldCharType="separate"/>
-      </w:r>
-      <w:r>
-        <w:t>RF13 - Cadastro do Uniformes</w:t>
-      </w:r>
-      <w:r>
-        <w:fldChar w:fldCharType="end"/>
-      </w:r>
-      <w:bookmarkStart w:id="0" w:name="_GoBack"/>
-      <w:bookmarkEnd w:id="0"/>
-    </w:p>
-    <w:p>
-      <w:pPr>
-        <w:pStyle w:val="n-Paragrafo"/>
-        <w:numPr>
-          <w:ilvl w:val="0"/>
-          <w:numId w:val="1"/>
-        </w:numPr>
-      </w:pPr>
-      <w:r>
-        <w:t>Cadastro de pelotão</w:t>
-      </w:r>
-    </w:p>
-    <w:p>
-      <w:pPr>
-        <w:pStyle w:val="n-Paragrafo"/>
         <w:ind w:left="1440" w:firstLine="0"/>
       </w:pPr>
     </w:p>
@@ -426,6 +474,7 @@
         </w:numPr>
       </w:pPr>
       <w:r>
+        <w:lastRenderedPageBreak/>
         <w:fldChar w:fldCharType="begin"/>
       </w:r>
       <w:r>
@@ -435,13 +484,7 @@
         <w:fldChar w:fldCharType="separate"/>
       </w:r>
       <w:r>
-        <w:t>RF15 - Relatório de Horas Extras/Suplemen</w:t>
-      </w:r>
-      <w:r>
-        <w:t>t</w:t>
-      </w:r>
-      <w:r>
-        <w:t>ação</w:t>
+        <w:t>RF15 - Relatório de Horas Extras/Suplementação</w:t>
       </w:r>
       <w:r>
         <w:fldChar w:fldCharType="end"/>
@@ -498,54 +541,6 @@
       </w:r>
       <w:r>
         <w:t>RF18 - Solicitação de Dispensa e Afastamento</w:t>
-      </w:r>
-      <w:r>
-        <w:fldChar w:fldCharType="end"/>
-      </w:r>
-    </w:p>
-    <w:p>
-      <w:pPr>
-        <w:pStyle w:val="n-Paragrafo"/>
-        <w:numPr>
-          <w:ilvl w:val="0"/>
-          <w:numId w:val="1"/>
-        </w:numPr>
-      </w:pPr>
-      <w:r>
-        <w:fldChar w:fldCharType="begin"/>
-      </w:r>
-      <w:r>
-        <w:instrText xml:space="preserve"> REF _Ref448785079 \h  \* MERGEFORMAT </w:instrText>
-      </w:r>
-      <w:r>
-        <w:fldChar w:fldCharType="separate"/>
-      </w:r>
-      <w:r>
-        <w:t>RF14 - Cadastro de Distribuição de Horas Extras</w:t>
-      </w:r>
-      <w:r>
-        <w:fldChar w:fldCharType="end"/>
-      </w:r>
-    </w:p>
-    <w:p>
-      <w:pPr>
-        <w:pStyle w:val="n-Paragrafo"/>
-        <w:numPr>
-          <w:ilvl w:val="0"/>
-          <w:numId w:val="1"/>
-        </w:numPr>
-      </w:pPr>
-      <w:r>
-        <w:fldChar w:fldCharType="begin"/>
-      </w:r>
-      <w:r>
-        <w:instrText xml:space="preserve"> REF _Ref448785049 \h  \* MERGEFORMAT </w:instrText>
-      </w:r>
-      <w:r>
-        <w:fldChar w:fldCharType="separate"/>
-      </w:r>
-      <w:r>
-        <w:t>RF12 - Cadastro de Siglas</w:t>
       </w:r>
       <w:r>
         <w:fldChar w:fldCharType="end"/>
@@ -1068,7 +1063,10 @@
     <w:p/>
     <w:p/>
     <w:p/>
-    <w:p/>
+    <w:p>
+      <w:bookmarkStart w:id="0" w:name="_GoBack"/>
+      <w:bookmarkEnd w:id="0"/>
+    </w:p>
     <w:sectPr>
       <w:pgSz w:w="11906" w:h="16838"/>
       <w:pgMar w:top="1417" w:right="1701" w:bottom="1417" w:left="1701" w:header="708" w:footer="708" w:gutter="0"/>

</xml_diff>

<commit_message>
atualizando meus casos de uso
</commit_message>
<xml_diff>
--- a/A fazer.docx
+++ b/A fazer.docx
@@ -900,20 +900,43 @@
           <w:ilvl w:val="0"/>
           <w:numId w:val="1"/>
         </w:numPr>
-      </w:pPr>
-      <w:r>
-        <w:fldChar w:fldCharType="begin"/>
-      </w:r>
-      <w:r>
+        <w:rPr>
+          <w:highlight w:val="yellow"/>
+        </w:rPr>
+      </w:pPr>
+      <w:r>
+        <w:rPr>
+          <w:highlight w:val="yellow"/>
+        </w:rPr>
+        <w:fldChar w:fldCharType="begin"/>
+      </w:r>
+      <w:r>
+        <w:rPr>
+          <w:highlight w:val="yellow"/>
+        </w:rPr>
         <w:instrText xml:space="preserve"> REF _Ref448786488 \h  \* MERGEFORMAT </w:instrText>
       </w:r>
       <w:r>
-        <w:fldChar w:fldCharType="separate"/>
-      </w:r>
-      <w:r>
+        <w:rPr>
+          <w:highlight w:val="yellow"/>
+        </w:rPr>
+      </w:r>
+      <w:r>
+        <w:rPr>
+          <w:highlight w:val="yellow"/>
+        </w:rPr>
+        <w:fldChar w:fldCharType="separate"/>
+      </w:r>
+      <w:r>
+        <w:rPr>
+          <w:highlight w:val="yellow"/>
+        </w:rPr>
         <w:t>RF31 - Gerenciamento do Estagiário</w:t>
       </w:r>
       <w:r>
+        <w:rPr>
+          <w:highlight w:val="yellow"/>
+        </w:rPr>
         <w:fldChar w:fldCharType="end"/>
       </w:r>
     </w:p>
@@ -940,60 +963,114 @@
       <w:r>
         <w:fldChar w:fldCharType="end"/>
       </w:r>
-    </w:p>
-    <w:p>
-      <w:pPr>
-        <w:pStyle w:val="n-Paragrafo"/>
-        <w:numPr>
-          <w:ilvl w:val="0"/>
-          <w:numId w:val="1"/>
-        </w:numPr>
-      </w:pPr>
-      <w:r>
-        <w:fldChar w:fldCharType="begin"/>
-      </w:r>
-      <w:r>
+      <w:bookmarkStart w:id="0" w:name="_GoBack"/>
+      <w:bookmarkEnd w:id="0"/>
+    </w:p>
+    <w:p>
+      <w:pPr>
+        <w:pStyle w:val="n-Paragrafo"/>
+        <w:numPr>
+          <w:ilvl w:val="0"/>
+          <w:numId w:val="1"/>
+        </w:numPr>
+        <w:rPr>
+          <w:highlight w:val="yellow"/>
+        </w:rPr>
+      </w:pPr>
+      <w:r>
+        <w:rPr>
+          <w:highlight w:val="yellow"/>
+        </w:rPr>
+        <w:fldChar w:fldCharType="begin"/>
+      </w:r>
+      <w:r>
+        <w:rPr>
+          <w:highlight w:val="yellow"/>
+        </w:rPr>
         <w:instrText xml:space="preserve"> REF _Ref448786520 \h  \* MERGEFORMAT </w:instrText>
       </w:r>
       <w:r>
-        <w:fldChar w:fldCharType="separate"/>
-      </w:r>
-      <w:r>
+        <w:rPr>
+          <w:highlight w:val="yellow"/>
+        </w:rPr>
+      </w:r>
+      <w:r>
+        <w:rPr>
+          <w:highlight w:val="yellow"/>
+        </w:rPr>
+        <w:fldChar w:fldCharType="separate"/>
+      </w:r>
+      <w:r>
+        <w:rPr>
+          <w:highlight w:val="yellow"/>
+        </w:rPr>
         <w:t xml:space="preserve">RF33 - Gerenciamento de L/E </w:t>
       </w:r>
       <w:proofErr w:type="spellStart"/>
       <w:r>
+        <w:rPr>
+          <w:highlight w:val="yellow"/>
+        </w:rPr>
         <w:t>e</w:t>
       </w:r>
       <w:proofErr w:type="spellEnd"/>
       <w:r>
+        <w:rPr>
+          <w:highlight w:val="yellow"/>
+        </w:rPr>
         <w:t xml:space="preserve"> L/TIP</w:t>
       </w:r>
       <w:r>
-        <w:fldChar w:fldCharType="end"/>
-      </w:r>
-    </w:p>
-    <w:p>
-      <w:pPr>
-        <w:pStyle w:val="n-Paragrafo"/>
-        <w:numPr>
-          <w:ilvl w:val="0"/>
-          <w:numId w:val="1"/>
-        </w:numPr>
-      </w:pPr>
-      <w:r>
-        <w:fldChar w:fldCharType="begin"/>
-      </w:r>
-      <w:r>
+        <w:rPr>
+          <w:highlight w:val="yellow"/>
+        </w:rPr>
+        <w:fldChar w:fldCharType="end"/>
+      </w:r>
+    </w:p>
+    <w:p>
+      <w:pPr>
+        <w:pStyle w:val="n-Paragrafo"/>
+        <w:numPr>
+          <w:ilvl w:val="0"/>
+          <w:numId w:val="1"/>
+        </w:numPr>
+        <w:rPr>
+          <w:highlight w:val="green"/>
+        </w:rPr>
+      </w:pPr>
+      <w:r>
+        <w:rPr>
+          <w:highlight w:val="green"/>
+        </w:rPr>
+        <w:fldChar w:fldCharType="begin"/>
+      </w:r>
+      <w:r>
+        <w:rPr>
+          <w:highlight w:val="green"/>
+        </w:rPr>
         <w:instrText xml:space="preserve"> REF _Ref448785710 \h  \* MERGEFORMAT </w:instrText>
       </w:r>
       <w:r>
-        <w:fldChar w:fldCharType="separate"/>
-      </w:r>
-      <w:r>
+        <w:rPr>
+          <w:highlight w:val="green"/>
+        </w:rPr>
+      </w:r>
+      <w:r>
+        <w:rPr>
+          <w:highlight w:val="green"/>
+        </w:rPr>
+        <w:fldChar w:fldCharType="separate"/>
+      </w:r>
+      <w:r>
+        <w:rPr>
+          <w:highlight w:val="green"/>
+        </w:rPr>
         <w:t>RF19 - Aprovar Indisponibilidade e Afastamento</w:t>
       </w:r>
       <w:r>
+        <w:rPr>
+          <w:highlight w:val="green"/>
+        </w:rPr>
         <w:fldChar w:fldCharType="end"/>
       </w:r>
     </w:p>
@@ -1063,10 +1140,7 @@
     <w:p/>
     <w:p/>
     <w:p/>
-    <w:p>
-      <w:bookmarkStart w:id="0" w:name="_GoBack"/>
-      <w:bookmarkEnd w:id="0"/>
-    </w:p>
+    <w:p/>
     <w:sectPr>
       <w:pgSz w:w="11906" w:h="16838"/>
       <w:pgMar w:top="1417" w:right="1701" w:bottom="1417" w:left="1701" w:header="708" w:footer="708" w:gutter="0"/>

</xml_diff>